<commit_message>
add the book and docs
</commit_message>
<xml_diff>
--- a/docs/GameTheory_part1.docx
+++ b/docs/GameTheory_part1.docx
@@ -46,6 +46,9 @@
     <w:p>
       <w:pPr>
         <w:spacing w:after="0" w:line="240" w:lineRule="auto"/>
+        <w:rPr>
+          <w:rFonts w:eastAsiaTheme="minorEastAsia"/>
+        </w:rPr>
       </w:pPr>
       <w:r>
         <w:t xml:space="preserve">The </w:t>
@@ -119,6 +122,1029 @@
         </w:rPr>
         <w:t xml:space="preserve"> is a probability distribution </w:t>
       </w:r>
+      <m:oMath>
+        <m:sSub>
+          <m:sSubPr>
+            <m:ctrlPr>
+              <w:rPr>
+                <w:rFonts w:ascii="Cambria Math" w:eastAsiaTheme="minorEastAsia" w:hAnsi="Cambria Math"/>
+                <w:i/>
+              </w:rPr>
+            </m:ctrlPr>
+          </m:sSubPr>
+          <m:e>
+            <m:r>
+              <w:rPr>
+                <w:rFonts w:ascii="Cambria Math" w:eastAsiaTheme="minorEastAsia" w:hAnsi="Cambria Math"/>
+              </w:rPr>
+              <m:t>π</m:t>
+            </m:r>
+          </m:e>
+          <m:sub>
+            <m:r>
+              <w:rPr>
+                <w:rFonts w:ascii="Cambria Math" w:eastAsiaTheme="minorEastAsia" w:hAnsi="Cambria Math"/>
+              </w:rPr>
+              <m:t>f</m:t>
+            </m:r>
+          </m:sub>
+        </m:sSub>
+      </m:oMath>
+      <w:r>
+        <w:rPr>
+          <w:rFonts w:eastAsiaTheme="minorEastAsia"/>
+        </w:rPr>
+        <w:t xml:space="preserve"> over the set </w:t>
+      </w:r>
+      <m:oMath>
+        <m:r>
+          <w:rPr>
+            <w:rFonts w:ascii="Cambria Math" w:eastAsiaTheme="minorEastAsia" w:hAnsi="Cambria Math"/>
+          </w:rPr>
+          <m:t>R</m:t>
+        </m:r>
+      </m:oMath>
+      <w:r>
+        <w:rPr>
+          <w:rFonts w:eastAsiaTheme="minorEastAsia"/>
+        </w:rPr>
+        <w:t xml:space="preserve"> of possible outcomes. It would be particularly convenient if a given player could express his/her preference pattern in </w:t>
+      </w:r>
+      <m:oMath>
+        <m:r>
+          <w:rPr>
+            <w:rFonts w:ascii="Cambria Math" w:eastAsiaTheme="minorEastAsia" w:hAnsi="Cambria Math"/>
+          </w:rPr>
+          <m:t>R</m:t>
+        </m:r>
+      </m:oMath>
+      <w:r>
+        <w:rPr>
+          <w:rFonts w:eastAsiaTheme="minorEastAsia"/>
+        </w:rPr>
+        <w:t xml:space="preserve"> by a bounded numerical function </w:t>
+      </w:r>
+      <m:oMath>
+        <m:r>
+          <w:rPr>
+            <w:rFonts w:ascii="Cambria Math" w:eastAsiaTheme="minorEastAsia" w:hAnsi="Cambria Math"/>
+          </w:rPr>
+          <m:t>u</m:t>
+        </m:r>
+      </m:oMath>
+      <w:r>
+        <w:rPr>
+          <w:rFonts w:eastAsiaTheme="minorEastAsia"/>
+        </w:rPr>
+        <w:t xml:space="preserve"> defined on </w:t>
+      </w:r>
+      <m:oMath>
+        <m:r>
+          <w:rPr>
+            <w:rFonts w:ascii="Cambria Math" w:eastAsiaTheme="minorEastAsia" w:hAnsi="Cambria Math"/>
+          </w:rPr>
+          <m:t>R</m:t>
+        </m:r>
+      </m:oMath>
+      <w:r>
+        <w:rPr>
+          <w:rFonts w:eastAsiaTheme="minorEastAsia"/>
+        </w:rPr>
+        <w:t xml:space="preserve">, such that he or she prefers </w:t>
+      </w:r>
+      <m:oMath>
+        <m:sSub>
+          <m:sSubPr>
+            <m:ctrlPr>
+              <w:rPr>
+                <w:rFonts w:ascii="Cambria Math" w:eastAsiaTheme="minorEastAsia" w:hAnsi="Cambria Math"/>
+                <w:i/>
+              </w:rPr>
+            </m:ctrlPr>
+          </m:sSubPr>
+          <m:e>
+            <m:r>
+              <w:rPr>
+                <w:rFonts w:ascii="Cambria Math" w:eastAsiaTheme="minorEastAsia" w:hAnsi="Cambria Math"/>
+              </w:rPr>
+              <m:t>r</m:t>
+            </m:r>
+          </m:e>
+          <m:sub>
+            <m:r>
+              <w:rPr>
+                <w:rFonts w:ascii="Cambria Math" w:eastAsiaTheme="minorEastAsia" w:hAnsi="Cambria Math"/>
+              </w:rPr>
+              <m:t>1</m:t>
+            </m:r>
+          </m:sub>
+        </m:sSub>
+      </m:oMath>
+      <w:r>
+        <w:rPr>
+          <w:rFonts w:eastAsiaTheme="minorEastAsia"/>
+        </w:rPr>
+        <w:t xml:space="preserve"> to </w:t>
+      </w:r>
+      <m:oMath>
+        <m:sSub>
+          <m:sSubPr>
+            <m:ctrlPr>
+              <w:rPr>
+                <w:rFonts w:ascii="Cambria Math" w:eastAsiaTheme="minorEastAsia" w:hAnsi="Cambria Math"/>
+                <w:i/>
+              </w:rPr>
+            </m:ctrlPr>
+          </m:sSubPr>
+          <m:e>
+            <m:r>
+              <w:rPr>
+                <w:rFonts w:ascii="Cambria Math" w:eastAsiaTheme="minorEastAsia" w:hAnsi="Cambria Math"/>
+              </w:rPr>
+              <m:t>r</m:t>
+            </m:r>
+          </m:e>
+          <m:sub>
+            <m:r>
+              <w:rPr>
+                <w:rFonts w:ascii="Cambria Math" w:eastAsiaTheme="minorEastAsia" w:hAnsi="Cambria Math"/>
+              </w:rPr>
+              <m:t>2</m:t>
+            </m:r>
+          </m:sub>
+        </m:sSub>
+      </m:oMath>
+      <w:r>
+        <w:rPr>
+          <w:rFonts w:eastAsiaTheme="minorEastAsia"/>
+        </w:rPr>
+        <w:t xml:space="preserve"> </w:t>
+      </w:r>
+      <w:proofErr w:type="spellStart"/>
+      <w:r>
+        <w:rPr>
+          <w:rFonts w:eastAsiaTheme="minorEastAsia"/>
+          <w:i/>
+          <w:iCs/>
+        </w:rPr>
+        <w:t>iff</w:t>
+      </w:r>
+      <w:proofErr w:type="spellEnd"/>
+      <w:r>
+        <w:rPr>
+          <w:rFonts w:eastAsiaTheme="minorEastAsia"/>
+        </w:rPr>
+        <w:t xml:space="preserve"> </w:t>
+      </w:r>
+      <m:oMath>
+        <m:r>
+          <w:rPr>
+            <w:rFonts w:ascii="Cambria Math" w:eastAsiaTheme="minorEastAsia" w:hAnsi="Cambria Math"/>
+          </w:rPr>
+          <m:t>u(</m:t>
+        </m:r>
+        <m:sSub>
+          <m:sSubPr>
+            <m:ctrlPr>
+              <w:rPr>
+                <w:rFonts w:ascii="Cambria Math" w:eastAsiaTheme="minorEastAsia" w:hAnsi="Cambria Math"/>
+                <w:i/>
+              </w:rPr>
+            </m:ctrlPr>
+          </m:sSubPr>
+          <m:e>
+            <m:r>
+              <w:rPr>
+                <w:rFonts w:ascii="Cambria Math" w:eastAsiaTheme="minorEastAsia" w:hAnsi="Cambria Math"/>
+              </w:rPr>
+              <m:t>r</m:t>
+            </m:r>
+          </m:e>
+          <m:sub>
+            <m:r>
+              <w:rPr>
+                <w:rFonts w:ascii="Cambria Math" w:eastAsiaTheme="minorEastAsia" w:hAnsi="Cambria Math"/>
+              </w:rPr>
+              <m:t>1</m:t>
+            </m:r>
+          </m:sub>
+        </m:sSub>
+        <m:r>
+          <w:rPr>
+            <w:rFonts w:ascii="Cambria Math" w:eastAsiaTheme="minorEastAsia" w:hAnsi="Cambria Math"/>
+          </w:rPr>
+          <m:t>) &gt; u(</m:t>
+        </m:r>
+        <m:sSub>
+          <m:sSubPr>
+            <m:ctrlPr>
+              <w:rPr>
+                <w:rFonts w:ascii="Cambria Math" w:eastAsiaTheme="minorEastAsia" w:hAnsi="Cambria Math"/>
+                <w:i/>
+              </w:rPr>
+            </m:ctrlPr>
+          </m:sSubPr>
+          <m:e>
+            <m:r>
+              <w:rPr>
+                <w:rFonts w:ascii="Cambria Math" w:eastAsiaTheme="minorEastAsia" w:hAnsi="Cambria Math"/>
+              </w:rPr>
+              <m:t>r</m:t>
+            </m:r>
+          </m:e>
+          <m:sub>
+            <m:r>
+              <w:rPr>
+                <w:rFonts w:ascii="Cambria Math" w:eastAsiaTheme="minorEastAsia" w:hAnsi="Cambria Math"/>
+              </w:rPr>
+              <m:t>2</m:t>
+            </m:r>
+          </m:sub>
+        </m:sSub>
+        <m:r>
+          <w:rPr>
+            <w:rFonts w:ascii="Cambria Math" w:eastAsiaTheme="minorEastAsia" w:hAnsi="Cambria Math"/>
+          </w:rPr>
+          <m:t>)</m:t>
+        </m:r>
+      </m:oMath>
+      <w:r>
+        <w:rPr>
+          <w:rFonts w:eastAsiaTheme="minorEastAsia"/>
+        </w:rPr>
+        <w:t xml:space="preserve">. </w:t>
+      </w:r>
+      <w:r>
+        <w:rPr>
+          <w:rFonts w:eastAsiaTheme="minorEastAsia"/>
+        </w:rPr>
+        <w:t>Note</w:t>
+      </w:r>
+      <w:r>
+        <w:rPr>
+          <w:rFonts w:eastAsiaTheme="minorEastAsia"/>
+        </w:rPr>
+        <w:t xml:space="preserve"> that </w:t>
+      </w:r>
+      <m:oMath>
+        <m:r>
+          <w:rPr>
+            <w:rFonts w:ascii="Cambria Math" w:eastAsiaTheme="minorEastAsia" w:hAnsi="Cambria Math"/>
+          </w:rPr>
+          <m:t>u</m:t>
+        </m:r>
+        <m:d>
+          <m:dPr>
+            <m:ctrlPr>
+              <w:rPr>
+                <w:rFonts w:ascii="Cambria Math" w:eastAsiaTheme="minorEastAsia" w:hAnsi="Cambria Math"/>
+                <w:i/>
+              </w:rPr>
+            </m:ctrlPr>
+          </m:dPr>
+          <m:e>
+            <m:sSub>
+              <m:sSubPr>
+                <m:ctrlPr>
+                  <w:rPr>
+                    <w:rFonts w:ascii="Cambria Math" w:eastAsiaTheme="minorEastAsia" w:hAnsi="Cambria Math"/>
+                    <w:i/>
+                  </w:rPr>
+                </m:ctrlPr>
+              </m:sSubPr>
+              <m:e>
+                <m:r>
+                  <w:rPr>
+                    <w:rFonts w:ascii="Cambria Math" w:eastAsiaTheme="minorEastAsia" w:hAnsi="Cambria Math"/>
+                  </w:rPr>
+                  <m:t>r</m:t>
+                </m:r>
+              </m:e>
+              <m:sub>
+                <m:r>
+                  <w:rPr>
+                    <w:rFonts w:ascii="Cambria Math" w:eastAsiaTheme="minorEastAsia" w:hAnsi="Cambria Math"/>
+                  </w:rPr>
+                  <m:t>1</m:t>
+                </m:r>
+              </m:sub>
+            </m:sSub>
+          </m:e>
+        </m:d>
+        <m:r>
+          <w:rPr>
+            <w:rFonts w:ascii="Cambria Math" w:eastAsiaTheme="minorEastAsia" w:hAnsi="Cambria Math"/>
+          </w:rPr>
+          <m:t>=</m:t>
+        </m:r>
+        <m:r>
+          <w:rPr>
+            <w:rFonts w:ascii="Cambria Math" w:eastAsiaTheme="minorEastAsia" w:hAnsi="Cambria Math"/>
+          </w:rPr>
+          <m:t>u(</m:t>
+        </m:r>
+        <m:sSub>
+          <m:sSubPr>
+            <m:ctrlPr>
+              <w:rPr>
+                <w:rFonts w:ascii="Cambria Math" w:eastAsiaTheme="minorEastAsia" w:hAnsi="Cambria Math"/>
+                <w:i/>
+              </w:rPr>
+            </m:ctrlPr>
+          </m:sSubPr>
+          <m:e>
+            <m:r>
+              <w:rPr>
+                <w:rFonts w:ascii="Cambria Math" w:eastAsiaTheme="minorEastAsia" w:hAnsi="Cambria Math"/>
+              </w:rPr>
+              <m:t>r</m:t>
+            </m:r>
+          </m:e>
+          <m:sub>
+            <m:r>
+              <w:rPr>
+                <w:rFonts w:ascii="Cambria Math" w:eastAsiaTheme="minorEastAsia" w:hAnsi="Cambria Math"/>
+              </w:rPr>
+              <m:t>2</m:t>
+            </m:r>
+          </m:sub>
+        </m:sSub>
+        <m:r>
+          <w:rPr>
+            <w:rFonts w:ascii="Cambria Math" w:eastAsiaTheme="minorEastAsia" w:hAnsi="Cambria Math"/>
+          </w:rPr>
+          <m:t>)</m:t>
+        </m:r>
+      </m:oMath>
+      <w:r>
+        <w:rPr>
+          <w:rFonts w:eastAsiaTheme="minorEastAsia"/>
+        </w:rPr>
+        <w:t xml:space="preserve"> denotes indifference between </w:t>
+      </w:r>
+      <m:oMath>
+        <m:sSub>
+          <m:sSubPr>
+            <m:ctrlPr>
+              <w:rPr>
+                <w:rFonts w:ascii="Cambria Math" w:eastAsiaTheme="minorEastAsia" w:hAnsi="Cambria Math"/>
+                <w:i/>
+              </w:rPr>
+            </m:ctrlPr>
+          </m:sSubPr>
+          <m:e>
+            <m:r>
+              <w:rPr>
+                <w:rFonts w:ascii="Cambria Math" w:eastAsiaTheme="minorEastAsia" w:hAnsi="Cambria Math"/>
+              </w:rPr>
+              <m:t>r</m:t>
+            </m:r>
+          </m:e>
+          <m:sub>
+            <m:r>
+              <w:rPr>
+                <w:rFonts w:ascii="Cambria Math" w:eastAsiaTheme="minorEastAsia" w:hAnsi="Cambria Math"/>
+              </w:rPr>
+              <m:t>1</m:t>
+            </m:r>
+          </m:sub>
+        </m:sSub>
+      </m:oMath>
+      <w:r>
+        <w:rPr>
+          <w:rFonts w:eastAsiaTheme="minorEastAsia"/>
+        </w:rPr>
+        <w:t xml:space="preserve"> to </w:t>
+      </w:r>
+      <m:oMath>
+        <m:sSub>
+          <m:sSubPr>
+            <m:ctrlPr>
+              <w:rPr>
+                <w:rFonts w:ascii="Cambria Math" w:eastAsiaTheme="minorEastAsia" w:hAnsi="Cambria Math"/>
+                <w:i/>
+              </w:rPr>
+            </m:ctrlPr>
+          </m:sSubPr>
+          <m:e>
+            <m:r>
+              <w:rPr>
+                <w:rFonts w:ascii="Cambria Math" w:eastAsiaTheme="minorEastAsia" w:hAnsi="Cambria Math"/>
+              </w:rPr>
+              <m:t>r</m:t>
+            </m:r>
+          </m:e>
+          <m:sub>
+            <m:r>
+              <w:rPr>
+                <w:rFonts w:ascii="Cambria Math" w:eastAsiaTheme="minorEastAsia" w:hAnsi="Cambria Math"/>
+              </w:rPr>
+              <m:t>2</m:t>
+            </m:r>
+          </m:sub>
+        </m:sSub>
+      </m:oMath>
+      <w:r>
+        <w:rPr>
+          <w:rFonts w:eastAsiaTheme="minorEastAsia"/>
+        </w:rPr>
+        <w:t>.</w:t>
+      </w:r>
+      <w:r>
+        <w:rPr>
+          <w:rFonts w:eastAsiaTheme="minorEastAsia"/>
+        </w:rPr>
+        <w:t xml:space="preserve"> </w:t>
+      </w:r>
+      <w:proofErr w:type="gramStart"/>
+      <w:r>
+        <w:rPr>
+          <w:rFonts w:eastAsiaTheme="minorEastAsia"/>
+        </w:rPr>
+        <w:t>Also</w:t>
+      </w:r>
+      <w:proofErr w:type="gramEnd"/>
+      <w:r>
+        <w:rPr>
+          <w:rFonts w:eastAsiaTheme="minorEastAsia"/>
+        </w:rPr>
+        <w:t xml:space="preserve"> the </w:t>
+      </w:r>
+      <w:r>
+        <w:rPr>
+          <w:rFonts w:eastAsiaTheme="minorEastAsia"/>
+        </w:rPr>
+        <w:t xml:space="preserve">function </w:t>
+      </w:r>
+      <m:oMath>
+        <m:r>
+          <w:rPr>
+            <w:rFonts w:ascii="Cambria Math" w:eastAsiaTheme="minorEastAsia" w:hAnsi="Cambria Math"/>
+          </w:rPr>
+          <m:t>u</m:t>
+        </m:r>
+      </m:oMath>
+      <w:r>
+        <w:rPr>
+          <w:rFonts w:eastAsiaTheme="minorEastAsia"/>
+        </w:rPr>
+        <w:t xml:space="preserve"> is such that if for any probability distgribution </w:t>
+      </w:r>
+      <m:oMath>
+        <m:r>
+          <w:rPr>
+            <w:rFonts w:ascii="Cambria Math" w:eastAsiaTheme="minorEastAsia" w:hAnsi="Cambria Math"/>
+          </w:rPr>
+          <m:t>ξ</m:t>
+        </m:r>
+      </m:oMath>
+      <w:r>
+        <w:rPr>
+          <w:rFonts w:eastAsiaTheme="minorEastAsia"/>
+        </w:rPr>
+        <w:t xml:space="preserve"> </w:t>
+      </w:r>
+      <w:r>
+        <w:rPr>
+          <w:rFonts w:eastAsiaTheme="minorEastAsia"/>
+        </w:rPr>
+        <w:t xml:space="preserve">over </w:t>
+      </w:r>
+      <m:oMath>
+        <m:r>
+          <w:rPr>
+            <w:rFonts w:ascii="Cambria Math" w:eastAsiaTheme="minorEastAsia" w:hAnsi="Cambria Math"/>
+          </w:rPr>
+          <m:t>R</m:t>
+        </m:r>
+      </m:oMath>
+      <w:r>
+        <w:rPr>
+          <w:rFonts w:eastAsiaTheme="minorEastAsia"/>
+        </w:rPr>
+        <w:t xml:space="preserve"> we define </w:t>
+      </w:r>
+      <m:oMath>
+        <m:r>
+          <w:rPr>
+            <w:rFonts w:ascii="Cambria Math" w:eastAsiaTheme="minorEastAsia" w:hAnsi="Cambria Math"/>
+          </w:rPr>
+          <m:t>U(</m:t>
+        </m:r>
+        <m:r>
+          <w:rPr>
+            <w:rFonts w:ascii="Cambria Math" w:eastAsiaTheme="minorEastAsia" w:hAnsi="Cambria Math"/>
+          </w:rPr>
+          <m:t>ξ</m:t>
+        </m:r>
+        <m:r>
+          <w:rPr>
+            <w:rFonts w:ascii="Cambria Math" w:eastAsiaTheme="minorEastAsia" w:hAnsi="Cambria Math"/>
+          </w:rPr>
+          <m:t>)</m:t>
+        </m:r>
+      </m:oMath>
+      <w:r>
+        <w:rPr>
+          <w:rFonts w:eastAsiaTheme="minorEastAsia"/>
+        </w:rPr>
+        <w:t xml:space="preserve"> </w:t>
+      </w:r>
+      <w:r>
+        <w:rPr>
+          <w:rFonts w:eastAsiaTheme="minorEastAsia"/>
+        </w:rPr>
+        <w:t xml:space="preserve">as the expected value of </w:t>
+      </w:r>
+      <m:oMath>
+        <m:r>
+          <w:rPr>
+            <w:rFonts w:ascii="Cambria Math" w:eastAsiaTheme="minorEastAsia" w:hAnsi="Cambria Math"/>
+          </w:rPr>
+          <m:t>u(r)</m:t>
+        </m:r>
+      </m:oMath>
+      <w:r>
+        <w:rPr>
+          <w:rFonts w:eastAsiaTheme="minorEastAsia"/>
+        </w:rPr>
+        <w:t xml:space="preserve"> computed with respect to </w:t>
+      </w:r>
+      <m:oMath>
+        <m:r>
+          <w:rPr>
+            <w:rFonts w:ascii="Cambria Math" w:eastAsiaTheme="minorEastAsia" w:hAnsi="Cambria Math"/>
+          </w:rPr>
+          <m:t>ξ</m:t>
+        </m:r>
+      </m:oMath>
+      <w:r>
+        <w:rPr>
+          <w:rFonts w:eastAsiaTheme="minorEastAsia"/>
+        </w:rPr>
+        <w:t xml:space="preserve"> as</w:t>
+      </w:r>
+    </w:p>
+    <w:p>
+      <w:pPr>
+        <w:spacing w:after="0" w:line="240" w:lineRule="auto"/>
+        <w:rPr>
+          <w:rFonts w:eastAsiaTheme="minorEastAsia"/>
+        </w:rPr>
+      </w:pPr>
+    </w:p>
+    <w:p>
+      <w:pPr>
+        <w:spacing w:after="0" w:line="240" w:lineRule="auto"/>
+        <w:rPr>
+          <w:rFonts w:eastAsiaTheme="minorEastAsia"/>
+        </w:rPr>
+      </w:pPr>
+      <m:oMath>
+        <m:r>
+          <w:rPr>
+            <w:rFonts w:ascii="Cambria Math" w:eastAsiaTheme="minorEastAsia" w:hAnsi="Cambria Math"/>
+          </w:rPr>
+          <m:t>U</m:t>
+        </m:r>
+        <m:d>
+          <m:dPr>
+            <m:ctrlPr>
+              <w:rPr>
+                <w:rFonts w:ascii="Cambria Math" w:eastAsiaTheme="minorEastAsia" w:hAnsi="Cambria Math"/>
+                <w:i/>
+              </w:rPr>
+            </m:ctrlPr>
+          </m:dPr>
+          <m:e>
+            <m:r>
+              <w:rPr>
+                <w:rFonts w:ascii="Cambria Math" w:eastAsiaTheme="minorEastAsia" w:hAnsi="Cambria Math"/>
+              </w:rPr>
+              <m:t>ξ</m:t>
+            </m:r>
+          </m:e>
+        </m:d>
+        <m:r>
+          <w:rPr>
+            <w:rFonts w:ascii="Cambria Math" w:eastAsiaTheme="minorEastAsia" w:hAnsi="Cambria Math"/>
+          </w:rPr>
+          <m:t>=</m:t>
+        </m:r>
+        <m:nary>
+          <m:naryPr>
+            <m:chr m:val="∑"/>
+            <m:limLoc m:val="undOvr"/>
+            <m:supHide m:val="1"/>
+            <m:ctrlPr>
+              <w:rPr>
+                <w:rFonts w:ascii="Cambria Math" w:eastAsiaTheme="minorEastAsia" w:hAnsi="Cambria Math"/>
+                <w:i/>
+              </w:rPr>
+            </m:ctrlPr>
+          </m:naryPr>
+          <m:sub>
+            <m:r>
+              <w:rPr>
+                <w:rFonts w:ascii="Cambria Math" w:eastAsiaTheme="minorEastAsia" w:hAnsi="Cambria Math"/>
+              </w:rPr>
+              <m:t>r∈R</m:t>
+            </m:r>
+          </m:sub>
+          <m:sup/>
+          <m:e>
+            <m:r>
+              <w:rPr>
+                <w:rFonts w:ascii="Cambria Math" w:eastAsiaTheme="minorEastAsia" w:hAnsi="Cambria Math"/>
+              </w:rPr>
+              <m:t>ξ</m:t>
+            </m:r>
+            <m:d>
+              <m:dPr>
+                <m:ctrlPr>
+                  <w:rPr>
+                    <w:rFonts w:ascii="Cambria Math" w:eastAsiaTheme="minorEastAsia" w:hAnsi="Cambria Math"/>
+                    <w:i/>
+                  </w:rPr>
+                </m:ctrlPr>
+              </m:dPr>
+              <m:e>
+                <m:r>
+                  <w:rPr>
+                    <w:rFonts w:ascii="Cambria Math" w:eastAsiaTheme="minorEastAsia" w:hAnsi="Cambria Math"/>
+                  </w:rPr>
+                  <m:t>r</m:t>
+                </m:r>
+              </m:e>
+            </m:d>
+            <m:r>
+              <w:rPr>
+                <w:rFonts w:ascii="Cambria Math" w:eastAsiaTheme="minorEastAsia" w:hAnsi="Cambria Math"/>
+              </w:rPr>
+              <m:t>u</m:t>
+            </m:r>
+            <m:d>
+              <m:dPr>
+                <m:ctrlPr>
+                  <w:rPr>
+                    <w:rFonts w:ascii="Cambria Math" w:eastAsiaTheme="minorEastAsia" w:hAnsi="Cambria Math"/>
+                    <w:i/>
+                  </w:rPr>
+                </m:ctrlPr>
+              </m:dPr>
+              <m:e>
+                <m:r>
+                  <w:rPr>
+                    <w:rFonts w:ascii="Cambria Math" w:eastAsiaTheme="minorEastAsia" w:hAnsi="Cambria Math"/>
+                  </w:rPr>
+                  <m:t>r</m:t>
+                </m:r>
+              </m:e>
+            </m:d>
+          </m:e>
+        </m:nary>
+      </m:oMath>
+      <w:r>
+        <w:rPr>
+          <w:rFonts w:eastAsiaTheme="minorEastAsia"/>
+        </w:rPr>
+        <w:t xml:space="preserve"> </w:t>
+      </w:r>
+    </w:p>
+    <w:p>
+      <w:pPr>
+        <w:spacing w:after="0" w:line="240" w:lineRule="auto"/>
+        <w:rPr>
+          <w:rFonts w:eastAsiaTheme="minorEastAsia"/>
+        </w:rPr>
+      </w:pPr>
+    </w:p>
+    <w:p>
+      <w:pPr>
+        <w:spacing w:after="0" w:line="240" w:lineRule="auto"/>
+        <w:rPr>
+          <w:rFonts w:eastAsiaTheme="minorEastAsia"/>
+        </w:rPr>
+      </w:pPr>
+      <w:r>
+        <w:rPr>
+          <w:rFonts w:eastAsiaTheme="minorEastAsia"/>
+        </w:rPr>
+        <w:t xml:space="preserve">the player prefers </w:t>
+      </w:r>
+      <m:oMath>
+        <m:sSub>
+          <m:sSubPr>
+            <m:ctrlPr>
+              <w:rPr>
+                <w:rFonts w:ascii="Cambria Math" w:eastAsiaTheme="minorEastAsia" w:hAnsi="Cambria Math"/>
+                <w:i/>
+              </w:rPr>
+            </m:ctrlPr>
+          </m:sSubPr>
+          <m:e>
+            <m:r>
+              <w:rPr>
+                <w:rFonts w:ascii="Cambria Math" w:eastAsiaTheme="minorEastAsia" w:hAnsi="Cambria Math"/>
+              </w:rPr>
+              <m:t>ξ</m:t>
+            </m:r>
+          </m:e>
+          <m:sub>
+            <m:r>
+              <w:rPr>
+                <w:rFonts w:ascii="Cambria Math" w:eastAsiaTheme="minorEastAsia" w:hAnsi="Cambria Math"/>
+              </w:rPr>
+              <m:t>1</m:t>
+            </m:r>
+          </m:sub>
+        </m:sSub>
+      </m:oMath>
+      <w:r>
+        <w:rPr>
+          <w:rFonts w:eastAsiaTheme="minorEastAsia"/>
+        </w:rPr>
+        <w:t xml:space="preserve">to </w:t>
+      </w:r>
+      <m:oMath>
+        <m:sSub>
+          <m:sSubPr>
+            <m:ctrlPr>
+              <w:rPr>
+                <w:rFonts w:ascii="Cambria Math" w:eastAsiaTheme="minorEastAsia" w:hAnsi="Cambria Math"/>
+                <w:i/>
+              </w:rPr>
+            </m:ctrlPr>
+          </m:sSubPr>
+          <m:e>
+            <m:r>
+              <w:rPr>
+                <w:rFonts w:ascii="Cambria Math" w:eastAsiaTheme="minorEastAsia" w:hAnsi="Cambria Math"/>
+              </w:rPr>
+              <m:t>ξ</m:t>
+            </m:r>
+          </m:e>
+          <m:sub>
+            <m:r>
+              <w:rPr>
+                <w:rFonts w:ascii="Cambria Math" w:eastAsiaTheme="minorEastAsia" w:hAnsi="Cambria Math"/>
+              </w:rPr>
+              <m:t>2</m:t>
+            </m:r>
+          </m:sub>
+        </m:sSub>
+      </m:oMath>
+      <w:r>
+        <w:rPr>
+          <w:rFonts w:eastAsiaTheme="minorEastAsia"/>
+        </w:rPr>
+        <w:t xml:space="preserve"> </w:t>
+      </w:r>
+      <w:proofErr w:type="spellStart"/>
+      <w:r>
+        <w:rPr>
+          <w:rFonts w:eastAsiaTheme="minorEastAsia"/>
+          <w:i/>
+          <w:iCs/>
+        </w:rPr>
+        <w:t>iff</w:t>
+      </w:r>
+      <w:proofErr w:type="spellEnd"/>
+      <w:r>
+        <w:rPr>
+          <w:rFonts w:eastAsiaTheme="minorEastAsia"/>
+        </w:rPr>
+        <w:t xml:space="preserve"> </w:t>
+      </w:r>
+      <m:oMath>
+        <m:r>
+          <w:rPr>
+            <w:rFonts w:ascii="Cambria Math" w:eastAsiaTheme="minorEastAsia" w:hAnsi="Cambria Math"/>
+          </w:rPr>
+          <m:t>U</m:t>
+        </m:r>
+        <m:d>
+          <m:dPr>
+            <m:ctrlPr>
+              <w:rPr>
+                <w:rFonts w:ascii="Cambria Math" w:eastAsiaTheme="minorEastAsia" w:hAnsi="Cambria Math"/>
+                <w:i/>
+              </w:rPr>
+            </m:ctrlPr>
+          </m:dPr>
+          <m:e>
+            <m:sSub>
+              <m:sSubPr>
+                <m:ctrlPr>
+                  <w:rPr>
+                    <w:rFonts w:ascii="Cambria Math" w:eastAsiaTheme="minorEastAsia" w:hAnsi="Cambria Math"/>
+                    <w:i/>
+                  </w:rPr>
+                </m:ctrlPr>
+              </m:sSubPr>
+              <m:e>
+                <m:r>
+                  <w:rPr>
+                    <w:rFonts w:ascii="Cambria Math" w:eastAsiaTheme="minorEastAsia" w:hAnsi="Cambria Math"/>
+                  </w:rPr>
+                  <m:t>ξ</m:t>
+                </m:r>
+              </m:e>
+              <m:sub>
+                <m:r>
+                  <w:rPr>
+                    <w:rFonts w:ascii="Cambria Math" w:eastAsiaTheme="minorEastAsia" w:hAnsi="Cambria Math"/>
+                  </w:rPr>
+                  <m:t>1</m:t>
+                </m:r>
+              </m:sub>
+            </m:sSub>
+          </m:e>
+        </m:d>
+        <m:r>
+          <w:rPr>
+            <w:rFonts w:ascii="Cambria Math" w:eastAsiaTheme="minorEastAsia" w:hAnsi="Cambria Math"/>
+          </w:rPr>
+          <m:t>&gt;U</m:t>
+        </m:r>
+        <m:d>
+          <m:dPr>
+            <m:ctrlPr>
+              <w:rPr>
+                <w:rFonts w:ascii="Cambria Math" w:eastAsiaTheme="minorEastAsia" w:hAnsi="Cambria Math"/>
+                <w:i/>
+              </w:rPr>
+            </m:ctrlPr>
+          </m:dPr>
+          <m:e>
+            <m:sSub>
+              <m:sSubPr>
+                <m:ctrlPr>
+                  <w:rPr>
+                    <w:rFonts w:ascii="Cambria Math" w:eastAsiaTheme="minorEastAsia" w:hAnsi="Cambria Math"/>
+                    <w:i/>
+                  </w:rPr>
+                </m:ctrlPr>
+              </m:sSubPr>
+              <m:e>
+                <m:r>
+                  <w:rPr>
+                    <w:rFonts w:ascii="Cambria Math" w:eastAsiaTheme="minorEastAsia" w:hAnsi="Cambria Math"/>
+                  </w:rPr>
+                  <m:t>ξ</m:t>
+                </m:r>
+              </m:e>
+              <m:sub>
+                <m:r>
+                  <w:rPr>
+                    <w:rFonts w:ascii="Cambria Math" w:eastAsiaTheme="minorEastAsia" w:hAnsi="Cambria Math"/>
+                  </w:rPr>
+                  <m:t>2</m:t>
+                </m:r>
+              </m:sub>
+            </m:sSub>
+          </m:e>
+        </m:d>
+      </m:oMath>
+      <w:r>
+        <w:rPr>
+          <w:rFonts w:eastAsiaTheme="minorEastAsia"/>
+        </w:rPr>
+        <w:t xml:space="preserve">. </w:t>
+      </w:r>
+    </w:p>
+    <w:p>
+      <w:pPr>
+        <w:spacing w:after="0" w:line="240" w:lineRule="auto"/>
+        <w:rPr>
+          <w:rFonts w:eastAsiaTheme="minorEastAsia"/>
+        </w:rPr>
+      </w:pPr>
+      <w:r>
+        <w:rPr>
+          <w:rFonts w:eastAsiaTheme="minorEastAsia"/>
+        </w:rPr>
+        <w:t xml:space="preserve">It is remarkable fact that, under extremely plausible hypothesis concerning the preference pattern such a function </w:t>
+      </w:r>
+      <m:oMath>
+        <m:r>
+          <w:rPr>
+            <w:rFonts w:ascii="Cambria Math" w:eastAsiaTheme="minorEastAsia" w:hAnsi="Cambria Math"/>
+          </w:rPr>
+          <m:t>u</m:t>
+        </m:r>
+      </m:oMath>
+      <w:r>
+        <w:rPr>
+          <w:rFonts w:eastAsiaTheme="minorEastAsia"/>
+        </w:rPr>
+        <w:t xml:space="preserve"> exists.</w:t>
+      </w:r>
+      <w:r>
+        <w:rPr>
+          <w:rFonts w:eastAsiaTheme="minorEastAsia"/>
+        </w:rPr>
+        <w:t xml:space="preserve"> </w:t>
+      </w:r>
+    </w:p>
+    <w:p>
+      <w:pPr>
+        <w:spacing w:after="0" w:line="240" w:lineRule="auto"/>
+        <w:rPr>
+          <w:rFonts w:eastAsiaTheme="minorEastAsia"/>
+        </w:rPr>
+      </w:pPr>
+    </w:p>
+    <w:p>
+      <w:pPr>
+        <w:spacing w:after="0" w:line="240" w:lineRule="auto"/>
+        <w:rPr>
+          <w:rFonts w:eastAsiaTheme="minorEastAsia"/>
+        </w:rPr>
+      </w:pPr>
+      <w:r>
+        <w:rPr>
+          <w:rFonts w:eastAsiaTheme="minorEastAsia"/>
+        </w:rPr>
+        <w:t xml:space="preserve">Definition (utility function): </w:t>
+      </w:r>
+      <w:r>
+        <w:rPr>
+          <w:rFonts w:eastAsiaTheme="minorEastAsia"/>
+        </w:rPr>
+        <w:t xml:space="preserve">The function </w:t>
+      </w:r>
+      <m:oMath>
+        <m:r>
+          <w:rPr>
+            <w:rFonts w:ascii="Cambria Math" w:eastAsiaTheme="minorEastAsia" w:hAnsi="Cambria Math"/>
+          </w:rPr>
+          <m:t>U</m:t>
+        </m:r>
+      </m:oMath>
+      <w:r>
+        <w:rPr>
+          <w:rFonts w:eastAsiaTheme="minorEastAsia"/>
+        </w:rPr>
+        <w:t xml:space="preserve"> defined for all probability distributions </w:t>
+      </w:r>
+      <m:oMath>
+        <m:r>
+          <w:rPr>
+            <w:rFonts w:ascii="Cambria Math" w:eastAsiaTheme="minorEastAsia" w:hAnsi="Cambria Math"/>
+          </w:rPr>
+          <m:t>ξ</m:t>
+        </m:r>
+      </m:oMath>
+      <w:r>
+        <w:rPr>
+          <w:rFonts w:eastAsiaTheme="minorEastAsia"/>
+        </w:rPr>
+        <w:t xml:space="preserve"> over </w:t>
+      </w:r>
+      <m:oMath>
+        <m:r>
+          <w:rPr>
+            <w:rFonts w:ascii="Cambria Math" w:eastAsiaTheme="minorEastAsia" w:hAnsi="Cambria Math"/>
+          </w:rPr>
+          <m:t>R</m:t>
+        </m:r>
+      </m:oMath>
+      <w:r>
+        <w:rPr>
+          <w:rFonts w:eastAsiaTheme="minorEastAsia"/>
+        </w:rPr>
+        <w:t xml:space="preserve">, is called the player’s </w:t>
+      </w:r>
+      <w:r>
+        <w:rPr>
+          <w:rFonts w:eastAsiaTheme="minorEastAsia"/>
+          <w:b/>
+          <w:bCs/>
+          <w:i/>
+          <w:iCs/>
+        </w:rPr>
+        <w:t>utility function</w:t>
+      </w:r>
+      <w:r>
+        <w:rPr>
+          <w:rFonts w:eastAsiaTheme="minorEastAsia"/>
+        </w:rPr>
+        <w:t xml:space="preserve">. </w:t>
+      </w:r>
+    </w:p>
+    <w:p>
+      <w:pPr>
+        <w:spacing w:after="0" w:line="240" w:lineRule="auto"/>
+        <w:rPr>
+          <w:rFonts w:eastAsiaTheme="minorEastAsia"/>
+        </w:rPr>
+      </w:pPr>
+    </w:p>
+    <w:p>
+      <w:pPr>
+        <w:spacing w:after="0" w:line="240" w:lineRule="auto"/>
+      </w:pPr>
     </w:p>
     <w:sectPr>
       <w:pgSz w:w="12240" w:h="15840"/>
@@ -590,6 +1616,16 @@
       <w:szCs w:val="32"/>
     </w:rPr>
   </w:style>
+  <w:style w:type="character" w:styleId="PlaceholderText">
+    <w:name w:val="Placeholder Text"/>
+    <w:basedOn w:val="DefaultParagraphFont"/>
+    <w:uiPriority w:val="99"/>
+    <w:semiHidden/>
+    <w:rsid w:val="003E45A9"/>
+    <w:rPr>
+      <w:color w:val="808080"/>
+    </w:rPr>
+  </w:style>
 </w:styles>
 </file>
 

</xml_diff>